<commit_message>
make test presentation and text
</commit_message>
<xml_diff>
--- a/Курсовая летняя/Текст выступления.docx
+++ b/Курсовая летняя/Текст выступления.docx
@@ -6,160 +6,445 @@
       <w:r>
         <w:t>2</w:t>
       </w:r>
-    </w:p>
-    <w:p>
-      <w:r>
-        <w:t>Напомню про задачу</w:t>
-      </w:r>
+      <w:r>
+        <w:t xml:space="preserve"> (маршрутная сеть гиф)</w:t>
+      </w:r>
+    </w:p>
+    <w:p>
+      <w:r>
+        <w:t>Нынешняя курсовая работа является логичным продолжение предыдуще</w:t>
+      </w:r>
+      <w:r>
+        <w:t>й</w:t>
+      </w:r>
+      <w:r>
+        <w:t xml:space="preserve">, в которой я поставил цель разработать не нп-полный алгоритм решения задачи оптимизации маршрутной сети. </w:t>
+      </w:r>
+      <w:r>
+        <w:t xml:space="preserve">Напомню, что маршрутная сеть </w:t>
+      </w:r>
+      <w:proofErr w:type="gramStart"/>
+      <w:r>
+        <w:t xml:space="preserve">- </w:t>
+      </w:r>
+      <w:r>
+        <w:t xml:space="preserve"> некий</w:t>
+      </w:r>
+      <w:proofErr w:type="gramEnd"/>
+      <w:r>
+        <w:t xml:space="preserve"> граф, расположенный в пространстве и имеющий понятие потока – транспорта, что по нему передвигается</w:t>
+      </w:r>
+      <w:r>
+        <w:t xml:space="preserve"> и собой нагружающий </w:t>
+      </w:r>
+      <w:proofErr w:type="spellStart"/>
+      <w:r>
+        <w:t>рёбраю</w:t>
+      </w:r>
+      <w:proofErr w:type="spellEnd"/>
     </w:p>
     <w:p>
       <w:r>
         <w:t>3</w:t>
       </w:r>
-    </w:p>
-    <w:p>
-      <w:r>
-        <w:t>Напомню про решение</w:t>
+      <w:r>
+        <w:t xml:space="preserve"> (слизевик гиф)</w:t>
+      </w:r>
+    </w:p>
+    <w:p>
+      <w:r>
+        <w:t xml:space="preserve">После исследования данной темы было решено использовать алгоритм </w:t>
+      </w:r>
+      <w:proofErr w:type="spellStart"/>
+      <w:r>
+        <w:t>физариум</w:t>
+      </w:r>
+      <w:proofErr w:type="spellEnd"/>
+      <w:r>
+        <w:t xml:space="preserve"> </w:t>
+      </w:r>
+      <w:proofErr w:type="spellStart"/>
+      <w:r>
+        <w:t>молд</w:t>
+      </w:r>
+      <w:proofErr w:type="spellEnd"/>
+      <w:r>
+        <w:t xml:space="preserve"> или же просто алгоритм слизевика. В заключении прошлой работы я оставил парочку идей для модернизации алгоритма</w:t>
       </w:r>
     </w:p>
     <w:p>
       <w:r>
         <w:t>4</w:t>
       </w:r>
-    </w:p>
-    <w:p>
-      <w:r>
-        <w:t>Но вот тут есть говно</w:t>
+      <w:r>
+        <w:t xml:space="preserve"> (фотки того, как всё было)</w:t>
+      </w:r>
+    </w:p>
+    <w:p>
+      <w:r>
+        <w:t xml:space="preserve">Среди них были указаны проблемы: все настройки сохранялись в просто в </w:t>
+      </w:r>
+      <w:r>
+        <w:rPr>
+          <w:lang w:val="en-US"/>
+        </w:rPr>
+        <w:t>txt</w:t>
+      </w:r>
+      <w:r>
+        <w:t xml:space="preserve"> </w:t>
+      </w:r>
+      <w:r>
+        <w:t>файле</w:t>
+      </w:r>
+      <w:r>
+        <w:t>;</w:t>
+      </w:r>
+      <w:r>
+        <w:t xml:space="preserve"> результаты сохранялись в </w:t>
+      </w:r>
+      <w:r>
+        <w:rPr>
+          <w:lang w:val="en-US"/>
+        </w:rPr>
+        <w:t>bmp</w:t>
+      </w:r>
+      <w:r>
+        <w:t xml:space="preserve"> файл 200 на 200</w:t>
+      </w:r>
+      <w:r>
+        <w:t>;</w:t>
+      </w:r>
+      <w:r>
+        <w:t xml:space="preserve"> но главной проблемой было то, что итоговое решение об лучшей маршрутной сети было за человеком, который самостоятельно должен был просмотреть идущие друг за другом решения. Наличие пользователя в самом алгоритме явно лишнее</w:t>
       </w:r>
     </w:p>
     <w:p>
       <w:r>
         <w:t>5</w:t>
       </w:r>
-    </w:p>
-    <w:p>
-      <w:r>
-        <w:t>Будем решать говно! Вот цели:</w:t>
+      <w:r>
+        <w:t xml:space="preserve"> (файл с целями</w:t>
+      </w:r>
+      <w:r>
+        <w:t>, задачами и актуальностью</w:t>
+      </w:r>
+      <w:r>
+        <w:t>)</w:t>
+      </w:r>
+    </w:p>
+    <w:p>
+      <w:r>
+        <w:t>Так что были сформулированы следующие цели, чтобы решить эти проблемы алгоритма. Начнём</w:t>
       </w:r>
     </w:p>
     <w:p>
       <w:r>
         <w:t>6</w:t>
       </w:r>
-    </w:p>
-    <w:p>
-      <w:r>
-        <w:t>Парочку слов о загрублении</w:t>
+      <w:r>
+        <w:t xml:space="preserve"> (сверху то, как он работает</w:t>
+      </w:r>
+      <w:r>
+        <w:t xml:space="preserve">; </w:t>
+      </w:r>
+      <w:r>
+        <w:t>снизу то, что получалось)</w:t>
+      </w:r>
+      <w:r>
+        <w:t xml:space="preserve"> 5 30</w:t>
+      </w:r>
+    </w:p>
+    <w:p>
+      <w:r>
+        <w:t xml:space="preserve">Так как результаты алгоритма слизевика – это множество точек в пространстве, нужно было перевести их в математический объект – граф. С этим мне помог алгоритм загрубления, </w:t>
+      </w:r>
+      <w:proofErr w:type="spellStart"/>
+      <w:r>
+        <w:t>уменьшаюший</w:t>
+      </w:r>
+      <w:proofErr w:type="spellEnd"/>
+      <w:r>
+        <w:t xml:space="preserve"> количество вершин графа, но сохраняющий его структурные свойства. </w:t>
       </w:r>
     </w:p>
     <w:p>
       <w:r>
         <w:t>7</w:t>
       </w:r>
-    </w:p>
-    <w:p>
-      <w:r>
-        <w:t>Ещё парочка про аномалии и то, как решаем</w:t>
+      <w:r>
+        <w:t xml:space="preserve"> (Четыре типа аномалий</w:t>
+      </w:r>
+      <w:r>
+        <w:t>;</w:t>
+      </w:r>
+      <w:r>
+        <w:t xml:space="preserve"> то, что получается в результате)</w:t>
+      </w:r>
+    </w:p>
+    <w:p>
+      <w:r>
+        <w:t xml:space="preserve">Однако в результате получалась маршрутная сеть с множеством различных аномалий, типы которых указаны </w:t>
+      </w:r>
+      <w:r>
+        <w:t>слева и справа на слайде</w:t>
+      </w:r>
+      <w:r>
+        <w:t>. Все они увеличивали количество вершин, но смысла не особо несли. Разработанный алгоритм минимизации решал эти проблемы</w:t>
+      </w:r>
+      <w:r>
+        <w:t>, соединяя ненужные вершины. Конечно, вершины генераторов оставались нетронутыми</w:t>
       </w:r>
     </w:p>
     <w:p>
       <w:r>
         <w:t>8</w:t>
       </w:r>
-    </w:p>
-    <w:p>
-      <w:r>
-        <w:t>Ля как плохо было и как хорошо сейчас</w:t>
+      <w:r>
+        <w:t xml:space="preserve"> (Все три шага преобразования)</w:t>
+      </w:r>
+    </w:p>
+    <w:p>
+      <w:r>
+        <w:t>В итоге, из множества точек алгоритма слизевика через алгоритм загрубления и последующий алгоритм минимизации начала получаться нормальная такая маршрутная сеть. Теперь у нас есть математическое представление, а значит, можем перейти к цифрам.</w:t>
+      </w:r>
+      <w:r>
+        <w:t xml:space="preserve"> 6 10</w:t>
       </w:r>
     </w:p>
     <w:p>
       <w:r>
         <w:t>9</w:t>
       </w:r>
-    </w:p>
-    <w:p>
-      <w:r>
-        <w:t>На примерах покажем потребности бизнесса</w:t>
+      <w:r>
+        <w:t xml:space="preserve"> (</w:t>
+      </w:r>
+      <w:proofErr w:type="spellStart"/>
+      <w:r>
+        <w:t>гифка</w:t>
+      </w:r>
+      <w:proofErr w:type="spellEnd"/>
+      <w:r>
+        <w:t xml:space="preserve"> с порталами)</w:t>
+      </w:r>
+    </w:p>
+    <w:p>
+      <w:r>
+        <w:t>Чтобы рассказать о метриках, д</w:t>
+      </w:r>
+      <w:r>
+        <w:t>олжен напомнить главные потребности бизнеса в маршрутных сетях:</w:t>
       </w:r>
     </w:p>
     <w:p>
       <w:r>
         <w:t>10</w:t>
       </w:r>
-    </w:p>
-    <w:p>
-      <w:r>
-        <w:t>И каждому примеру своё идеальное решение</w:t>
-      </w:r>
-    </w:p>
-    <w:p>
-      <w:r>
-        <w:t xml:space="preserve"> 11</w:t>
-      </w:r>
-    </w:p>
-    <w:p>
-      <w:r>
-        <w:t>И какие метрики берём и чо делаем</w:t>
+      <w:r>
+        <w:t xml:space="preserve"> </w:t>
+      </w:r>
+      <w:r>
+        <w:t>(картинки метрик и немного текста про каждую)</w:t>
+      </w:r>
+    </w:p>
+    <w:p>
+      <w:r>
+        <w:t>-они должны как можно меньше потратить на дороги</w:t>
+      </w:r>
+      <w:r>
+        <w:br/>
+        <w:t>-пути должны быть кратчайшими, чтобы всё было быстрее</w:t>
+      </w:r>
+      <w:r>
+        <w:br/>
+        <w:t>-сеть должна быть устойчива</w:t>
+      </w:r>
+      <w:r>
+        <w:br/>
+        <w:t>-сеть должна выдерживать как можно больший поток</w:t>
+      </w:r>
+    </w:p>
+    <w:p>
+      <w:r>
+        <w:br/>
+        <w:t xml:space="preserve">Идеальное решение для первой </w:t>
+      </w:r>
+      <w:r>
+        <w:t>задачи –</w:t>
+      </w:r>
+      <w:r>
+        <w:t xml:space="preserve"> минимальное оставное дерево, а для всех остальных – полный граф. Так что нам нужно искать оптимальное решение где-то по середине между этими </w:t>
+      </w:r>
+      <w:r>
+        <w:lastRenderedPageBreak/>
+        <w:t>тремя параметрами.</w:t>
+      </w:r>
+      <w:r>
+        <w:br/>
+      </w:r>
+      <w:r>
+        <w:t>Так что было решено создать</w:t>
+      </w:r>
+      <w:r>
+        <w:t xml:space="preserve"> </w:t>
+      </w:r>
+      <w:r>
+        <w:t>вот такие метрики:</w:t>
+      </w:r>
+      <w:r>
+        <w:t xml:space="preserve">   </w:t>
       </w:r>
     </w:p>
     <w:p>
       <w:r>
         <w:t>12</w:t>
       </w:r>
-    </w:p>
-    <w:p>
-      <w:r>
-        <w:t>Парочку примеров того, как метрики работают</w:t>
+      <w:r>
+        <w:t xml:space="preserve"> (картинки графов и их метрик)</w:t>
+      </w:r>
+    </w:p>
+    <w:p>
+      <w:r>
+        <w:t>И теперь имея математические значения нам не составит труда определить функцию сравнения на множестве решений, чтобы машина сама выполняла всю работу, предоставляя пользователю конечный результат – лучшую маршрутную сеть на данном этапе итерации.</w:t>
+      </w:r>
+      <w:r>
+        <w:t xml:space="preserve"> 7 10</w:t>
       </w:r>
     </w:p>
     <w:p>
       <w:r>
         <w:t>13</w:t>
       </w:r>
+      <w:r>
+        <w:t xml:space="preserve"> (Картинки кода)</w:t>
+      </w:r>
     </w:p>
     <w:p>
       <w:r>
         <w:t>Супер, отлично, но теперь беда с интерфейсом. Код-то на С++</w:t>
       </w:r>
+      <w:r>
+        <w:t>. И все 1,5к строк алгоритмов крайне проблематично переносить на язык с удобным редактором интерфейса</w:t>
+      </w:r>
     </w:p>
     <w:p>
       <w:r>
         <w:t>14</w:t>
       </w:r>
-    </w:p>
-    <w:p>
-      <w:r>
-        <w:t>FLUTTER</w:t>
+      <w:r>
+        <w:t xml:space="preserve"> (FLUTTER)</w:t>
+      </w:r>
+    </w:p>
+    <w:p>
+      <w:r>
+        <w:t xml:space="preserve">И тут на помощь пришёл FLUTTER - кроссплатформенный фреймворк для удобного создания приложений с красивым интерфейсом. Можно долго говорить про его инновационность, гибкость, довольство программистов, но самое главное, что я должен упомянуть – это наличие на нём библиотеки </w:t>
+      </w:r>
+      <w:r>
+        <w:rPr>
+          <w:lang w:val="en-US"/>
+        </w:rPr>
+        <w:t>FFI</w:t>
+      </w:r>
+      <w:r>
+        <w:t>, которая позволяет запускать синхронно, асинхронно или в другом потоке код на С++.</w:t>
       </w:r>
     </w:p>
     <w:p>
       <w:r>
         <w:t>15</w:t>
       </w:r>
-    </w:p>
-    <w:p>
-      <w:r>
-        <w:t>Гифка готовой проги</w:t>
+      <w:r>
+        <w:t xml:space="preserve"> (</w:t>
+      </w:r>
+      <w:proofErr w:type="spellStart"/>
+      <w:r>
+        <w:t>Гифка</w:t>
+      </w:r>
+      <w:proofErr w:type="spellEnd"/>
+      <w:r>
+        <w:t xml:space="preserve"> готовой </w:t>
+      </w:r>
+      <w:proofErr w:type="spellStart"/>
+      <w:r>
+        <w:t>проги</w:t>
+      </w:r>
+      <w:proofErr w:type="spellEnd"/>
+      <w:r>
+        <w:t>)</w:t>
+      </w:r>
+    </w:p>
+    <w:p>
+      <w:r>
+        <w:t>В итоге с лёгкость получилось обернуть весь имеющийся функционал приложения в краси</w:t>
+      </w:r>
+      <w:r>
+        <w:t>вый интерфейс, который легко масштабировать.</w:t>
+      </w:r>
+      <w:r>
+        <w:t xml:space="preserve"> Теперь, чтобы получить решение задачи построения маршрутной сети достаточно ввести точки на карту, настроить параметры и ждать в приятном глазу интерфейсе того, как программа выводит лучшее решение и его метрики.</w:t>
       </w:r>
     </w:p>
     <w:p>
       <w:r>
         <w:t>16</w:t>
       </w:r>
-    </w:p>
-    <w:p>
-      <w:r>
-        <w:t>Заключение.</w:t>
+      <w:r>
+        <w:t xml:space="preserve"> (картинки результата слизевика, загрубления, минимизации и кусок программы</w:t>
+      </w:r>
+      <w:r>
+        <w:t>, на фоне текста выполненных</w:t>
+      </w:r>
+      <w:r>
+        <w:t>)</w:t>
+      </w:r>
+    </w:p>
+    <w:p>
+      <w:r>
+        <w:t>В итоге, за время курсовой работы были выполнены все поставленные цели при помощи математических алгоритмов на графах</w:t>
+      </w:r>
+      <w:r>
+        <w:t xml:space="preserve"> и </w:t>
+      </w:r>
+      <w:r>
+        <w:rPr>
+          <w:lang w:val="en-US"/>
+        </w:rPr>
+        <w:t>Flutter</w:t>
+      </w:r>
+      <w:r>
+        <w:t>. Но, конечно, должен сказать, что нет предела совершенству и даже сейчас есть много различных идей модернизации.</w:t>
       </w:r>
     </w:p>
     <w:p>
       <w:r>
         <w:t>17</w:t>
       </w:r>
-    </w:p>
-    <w:p>
-      <w:r>
-        <w:t>На этом всё. Спасибо за внимание</w:t>
+      <w:r>
+        <w:t xml:space="preserve"> (конец)</w:t>
+      </w:r>
+    </w:p>
+    <w:p>
+      <w:r>
+        <w:t>Н</w:t>
+      </w:r>
+      <w:r>
+        <w:t>о пока что, на</w:t>
+      </w:r>
+      <w:r>
+        <w:t xml:space="preserve"> этом всё. Спасибо за внимание</w:t>
+      </w:r>
+      <w:r>
+        <w:br/>
+      </w:r>
+      <w:r>
+        <w:br/>
+        <w:t>_____________________</w:t>
+      </w:r>
+      <w:r>
+        <w:br/>
+        <w:t xml:space="preserve">Пока что примерно 4 минуты, </w:t>
+      </w:r>
+      <w:r>
+        <w:t>отлично</w:t>
       </w:r>
     </w:p>
     <w:sectPr>

</xml_diff>